<commit_message>
Updated the submission document
</commit_message>
<xml_diff>
--- a/Writeup.docx
+++ b/Writeup.docx
@@ -9,8 +9,6 @@
           <w:rFonts w:eastAsia="Times New Roman"/>
         </w:rPr>
       </w:pPr>
-      <w:bookmarkStart w:id="0" w:name="_GoBack"/>
-      <w:bookmarkEnd w:id="0"/>
       <w:r>
         <w:rPr>
           <w:rFonts w:eastAsia="Times New Roman"/>
@@ -47,113 +45,37 @@
         </w:rPr>
         <w:t xml:space="preserve">The camera calibration code can be found in </w:t>
       </w:r>
-      <w:proofErr w:type="spellStart"/>
       <w:r>
         <w:rPr>
           <w:rFonts w:ascii="Times New Roman" w:eastAsia="Times New Roman" w:hAnsi="Times New Roman" w:cs="Times New Roman"/>
         </w:rPr>
-        <w:t>camera_</w:t>
-      </w:r>
-      <w:proofErr w:type="gramStart"/>
+        <w:t>camera_calibration.ipynb</w:t>
+      </w:r>
       <w:r>
         <w:rPr>
           <w:rFonts w:ascii="Times New Roman" w:eastAsia="Times New Roman" w:hAnsi="Times New Roman" w:cs="Times New Roman"/>
         </w:rPr>
-        <w:t>calibration.ipynb</w:t>
-      </w:r>
-      <w:proofErr w:type="spellEnd"/>
-      <w:proofErr w:type="gramEnd"/>
-      <w:r>
+        <w:t xml:space="preserve"> ipython notebook.</w:t>
+      </w:r>
+    </w:p>
+    <w:p>
+      <w:pPr>
+        <w:spacing w:before="100" w:beforeAutospacing="1" w:after="100" w:afterAutospacing="1"/>
         <w:rPr>
           <w:rFonts w:ascii="Times New Roman" w:eastAsia="Times New Roman" w:hAnsi="Times New Roman" w:cs="Times New Roman"/>
         </w:rPr>
-        <w:t xml:space="preserve"> </w:t>
-      </w:r>
-      <w:proofErr w:type="spellStart"/>
+      </w:pPr>
       <w:r>
         <w:rPr>
           <w:rFonts w:ascii="Times New Roman" w:eastAsia="Times New Roman" w:hAnsi="Times New Roman" w:cs="Times New Roman"/>
         </w:rPr>
-        <w:t>ipython</w:t>
-      </w:r>
-      <w:proofErr w:type="spellEnd"/>
+        <w:t>I went through the chessboard images to find 9,6 corners in the images and made a list of object points and image points. Object points are the real world x,y,z co-ordinates of the corners detected by the camera. Image points are the pixel positions of those object points</w:t>
+      </w:r>
       <w:r>
         <w:rPr>
           <w:rFonts w:ascii="Times New Roman" w:eastAsia="Times New Roman" w:hAnsi="Times New Roman" w:cs="Times New Roman"/>
         </w:rPr>
-        <w:t xml:space="preserve"> notebook.</w:t>
-      </w:r>
-    </w:p>
-    <w:p>
-      <w:pPr>
-        <w:spacing w:before="100" w:beforeAutospacing="1" w:after="100" w:afterAutospacing="1"/>
-        <w:rPr>
-          <w:rFonts w:ascii="Times New Roman" w:eastAsia="Times New Roman" w:hAnsi="Times New Roman" w:cs="Times New Roman"/>
-        </w:rPr>
-      </w:pPr>
-      <w:r>
-        <w:rPr>
-          <w:rFonts w:ascii="Times New Roman" w:eastAsia="Times New Roman" w:hAnsi="Times New Roman" w:cs="Times New Roman"/>
-        </w:rPr>
-        <w:t xml:space="preserve">I went through the chessboard images to find 9,6 corners in the images and made a list of object points and image points. Object points are the real world </w:t>
-      </w:r>
-      <w:proofErr w:type="spellStart"/>
-      <w:proofErr w:type="gramStart"/>
-      <w:r>
-        <w:rPr>
-          <w:rFonts w:ascii="Times New Roman" w:eastAsia="Times New Roman" w:hAnsi="Times New Roman" w:cs="Times New Roman"/>
-        </w:rPr>
-        <w:t>x,y</w:t>
-      </w:r>
-      <w:proofErr w:type="gramEnd"/>
-      <w:r>
-        <w:rPr>
-          <w:rFonts w:ascii="Times New Roman" w:eastAsia="Times New Roman" w:hAnsi="Times New Roman" w:cs="Times New Roman"/>
-        </w:rPr>
-        <w:t>,z</w:t>
-      </w:r>
-      <w:proofErr w:type="spellEnd"/>
-      <w:r>
-        <w:rPr>
-          <w:rFonts w:ascii="Times New Roman" w:eastAsia="Times New Roman" w:hAnsi="Times New Roman" w:cs="Times New Roman"/>
-        </w:rPr>
-        <w:t xml:space="preserve"> co-ordinates of the corners detected by the camera. Image points are the pixel positions of those object </w:t>
-      </w:r>
-      <w:proofErr w:type="spellStart"/>
-      <w:proofErr w:type="gramStart"/>
-      <w:r>
-        <w:rPr>
-          <w:rFonts w:ascii="Times New Roman" w:eastAsia="Times New Roman" w:hAnsi="Times New Roman" w:cs="Times New Roman"/>
-        </w:rPr>
-        <w:t>points</w:t>
-      </w:r>
-      <w:r>
-        <w:rPr>
-          <w:rFonts w:ascii="Times New Roman" w:eastAsia="Times New Roman" w:hAnsi="Times New Roman" w:cs="Times New Roman"/>
-        </w:rPr>
-        <w:t>.This</w:t>
-      </w:r>
-      <w:proofErr w:type="spellEnd"/>
-      <w:proofErr w:type="gramEnd"/>
-      <w:r>
-        <w:rPr>
-          <w:rFonts w:ascii="Times New Roman" w:eastAsia="Times New Roman" w:hAnsi="Times New Roman" w:cs="Times New Roman"/>
-        </w:rPr>
-        <w:t xml:space="preserve"> can be found in cell[1] line 24 to 37 of the </w:t>
-      </w:r>
-      <w:proofErr w:type="spellStart"/>
-      <w:r>
-        <w:rPr>
-          <w:rFonts w:ascii="Times New Roman" w:eastAsia="Times New Roman" w:hAnsi="Times New Roman" w:cs="Times New Roman"/>
-        </w:rPr>
-        <w:t>camara_calibration.ipynb</w:t>
-      </w:r>
-      <w:proofErr w:type="spellEnd"/>
-      <w:r>
-        <w:rPr>
-          <w:rFonts w:ascii="Times New Roman" w:eastAsia="Times New Roman" w:hAnsi="Times New Roman" w:cs="Times New Roman"/>
-        </w:rPr>
-        <w:t xml:space="preserve"> notebook</w:t>
+        <w:t>.This can be found in cell[1] line 24 to 37 of the camara_calibration.ipynb notebook</w:t>
       </w:r>
     </w:p>
     <w:p>
@@ -224,15 +146,7 @@
         <w:t>These object and image points are used to cal</w:t>
       </w:r>
       <w:r>
-        <w:t xml:space="preserve">ibrate the camera which returns a distortion matrix specific to the camera. </w:t>
-      </w:r>
-      <w:proofErr w:type="gramStart"/>
-      <w:r>
-        <w:t>Cell[</w:t>
-      </w:r>
-      <w:proofErr w:type="gramEnd"/>
-      <w:r>
-        <w:t>5] line 8</w:t>
+        <w:t>ibrate the camera which returns a distortion matrix specific to the camera. Cell[5] line 8</w:t>
       </w:r>
     </w:p>
     <w:p/>
@@ -259,15 +173,7 @@
     <w:p/>
     <w:p>
       <w:r>
-        <w:t xml:space="preserve">I apply </w:t>
-      </w:r>
-      <w:proofErr w:type="gramStart"/>
-      <w:r>
-        <w:t>a</w:t>
-      </w:r>
-      <w:proofErr w:type="gramEnd"/>
-      <w:r>
-        <w:t xml:space="preserve"> undistort on one of the example chess board images</w:t>
+        <w:t>I apply a undistort on one of the example chess board images</w:t>
       </w:r>
       <w:r>
         <w:t xml:space="preserve"> and on the test1.jpg image</w:t>
@@ -517,33 +423,13 @@
       <w:r>
         <w:t xml:space="preserve"> </w:t>
       </w:r>
-      <w:proofErr w:type="spellStart"/>
-      <w:r>
-        <w:t>camera_cal</w:t>
-      </w:r>
-      <w:proofErr w:type="spellEnd"/>
-      <w:r>
-        <w:t>/</w:t>
-      </w:r>
-      <w:proofErr w:type="spellStart"/>
-      <w:r>
-        <w:t>cam_coefs_</w:t>
-      </w:r>
-      <w:proofErr w:type="gramStart"/>
-      <w:r>
-        <w:t>pickle.p</w:t>
-      </w:r>
-      <w:proofErr w:type="spellEnd"/>
-      <w:proofErr w:type="gramEnd"/>
-    </w:p>
-    <w:p>
-      <w:proofErr w:type="gramStart"/>
-      <w:r>
-        <w:t>Cell[</w:t>
-      </w:r>
-      <w:proofErr w:type="gramEnd"/>
-      <w:r>
-        <w:t>6] line 5</w:t>
+      <w:r>
+        <w:t>camera_cal/cam_coefs_pickle.p</w:t>
+      </w:r>
+    </w:p>
+    <w:p>
+      <w:r>
+        <w:t>Cell[6] line 5</w:t>
       </w:r>
     </w:p>
     <w:p/>
@@ -559,34 +445,19 @@
       <w:r>
         <w:t xml:space="preserve">Purpose of this step is to gather only the information about the lane lines and remove all other information. This is accomplished by the </w:t>
       </w:r>
-      <w:proofErr w:type="spellStart"/>
       <w:r>
         <w:t>apply_thresholding</w:t>
       </w:r>
-      <w:proofErr w:type="spellEnd"/>
-      <w:r>
-        <w:t xml:space="preserve"> function in </w:t>
-      </w:r>
-      <w:proofErr w:type="spellStart"/>
-      <w:r>
-        <w:t>Untitles.ipynb</w:t>
-      </w:r>
-      <w:proofErr w:type="spellEnd"/>
+      <w:r>
+        <w:t xml:space="preserve"> function in Untitles.ipynb</w:t>
+      </w:r>
     </w:p>
     <w:p>
       <w:r>
         <w:t xml:space="preserve">I apply gradient threshold, magnitude threshold, </w:t>
       </w:r>
       <w:r>
-        <w:t xml:space="preserve">directional </w:t>
-      </w:r>
-      <w:proofErr w:type="gramStart"/>
-      <w:r>
-        <w:t>threshold ,</w:t>
-      </w:r>
-      <w:proofErr w:type="gramEnd"/>
-      <w:r>
-        <w:t xml:space="preserve"> S threshold ( S part of HLS version of the image) and R threshold.</w:t>
+        <w:t>directional threshold , S threshold ( S part of HLS version of the image) and R threshold.</w:t>
       </w:r>
     </w:p>
     <w:p/>
@@ -826,74 +697,24 @@
     </w:p>
     <w:p>
       <w:r>
-        <w:t xml:space="preserve">The fully </w:t>
-      </w:r>
-      <w:proofErr w:type="spellStart"/>
-      <w:r>
-        <w:t>thresholded</w:t>
-      </w:r>
-      <w:proofErr w:type="spellEnd"/>
-      <w:r>
-        <w:t xml:space="preserve"> image is then transformed to get a </w:t>
-      </w:r>
-      <w:proofErr w:type="gramStart"/>
-      <w:r>
-        <w:t>birds</w:t>
-      </w:r>
-      <w:proofErr w:type="gramEnd"/>
-      <w:r>
-        <w:t xml:space="preserve"> eye view of the region we are interested in </w:t>
-      </w:r>
-      <w:proofErr w:type="spellStart"/>
-      <w:r>
-        <w:t>ie</w:t>
-      </w:r>
-      <w:proofErr w:type="spellEnd"/>
-      <w:r>
-        <w:t xml:space="preserve"> the lanes</w:t>
-      </w:r>
-      <w:r>
-        <w:t xml:space="preserve">. I use </w:t>
-      </w:r>
-      <w:proofErr w:type="spellStart"/>
-      <w:r>
-        <w:t>opencv</w:t>
-      </w:r>
-      <w:r>
-        <w:t>’s</w:t>
-      </w:r>
-      <w:proofErr w:type="spellEnd"/>
-      <w:r>
-        <w:t xml:space="preserve"> perspective transform to do this.</w:t>
-      </w:r>
-    </w:p>
-    <w:p>
-      <w:proofErr w:type="spellStart"/>
+        <w:t>The fully thresholded image is then transformed to get a birds eye view of the region we are interested in ie the lanes</w:t>
+      </w:r>
+      <w:r>
+        <w:t>. I use opencv</w:t>
+      </w:r>
+      <w:r>
+        <w:t>’s perspective transform to do this.</w:t>
+      </w:r>
+    </w:p>
+    <w:p>
       <w:r>
         <w:t>Untitled</w:t>
       </w:r>
       <w:r>
-        <w:t>.ipynb</w:t>
-      </w:r>
-      <w:proofErr w:type="spellEnd"/>
-      <w:r>
-        <w:t xml:space="preserve">, </w:t>
-      </w:r>
-      <w:proofErr w:type="gramStart"/>
-      <w:r>
-        <w:t>cell[</w:t>
-      </w:r>
-      <w:proofErr w:type="gramEnd"/>
-      <w:r>
-        <w:t xml:space="preserve">2] </w:t>
-      </w:r>
-      <w:proofErr w:type="spellStart"/>
-      <w:r>
-        <w:t>corner_unwarp</w:t>
-      </w:r>
-      <w:proofErr w:type="spellEnd"/>
-      <w:r>
-        <w:t xml:space="preserve"> does the perspective transform</w:t>
+        <w:t xml:space="preserve">.ipynb, cell[2] </w:t>
+      </w:r>
+      <w:r>
+        <w:t>corner_unwarp does the perspective transform</w:t>
       </w:r>
     </w:p>
     <w:p/>
@@ -907,15 +728,7 @@
         <w:t xml:space="preserve">Source: </w:t>
       </w:r>
       <w:r>
-        <w:t>(359,619</w:t>
-      </w:r>
-      <w:proofErr w:type="gramStart"/>
-      <w:r>
-        <w:t>),(</w:t>
-      </w:r>
-      <w:proofErr w:type="gramEnd"/>
-      <w:r>
-        <w:t>532,495), (760,495), (960,619)</w:t>
+        <w:t>(359,619),(532,495), (760,495), (960,619)</w:t>
       </w:r>
     </w:p>
     <w:p>
@@ -925,13 +738,8 @@
       <w:r>
         <w:t>(398,633</w:t>
       </w:r>
-      <w:proofErr w:type="gramStart"/>
-      <w:r>
-        <w:t>),(</w:t>
-      </w:r>
-      <w:proofErr w:type="gramEnd"/>
-      <w:r>
-        <w:t>398,183),(933,183),(933,634)</w:t>
+      <w:r>
+        <w:t>),(398,183),(933,183),(933,634)</w:t>
       </w:r>
     </w:p>
     <w:p/>
@@ -1015,15 +823,7 @@
     <w:p/>
     <w:p>
       <w:r>
-        <w:t xml:space="preserve">Now, that we have the bird’s eye </w:t>
-      </w:r>
-      <w:proofErr w:type="gramStart"/>
-      <w:r>
-        <w:t>view  lane</w:t>
-      </w:r>
-      <w:proofErr w:type="gramEnd"/>
-      <w:r>
-        <w:t xml:space="preserve"> lines. We need to detect the lanes and fit a 2</w:t>
+        <w:t>Now, that we have the bird’s eye view  lane lines. We need to detect the lanes and fit a 2</w:t>
       </w:r>
       <w:r>
         <w:rPr>
@@ -1047,32 +847,17 @@
     <w:p/>
     <w:p>
       <w:r>
-        <w:t xml:space="preserve">Code for this section is found in </w:t>
-      </w:r>
-      <w:proofErr w:type="spellStart"/>
-      <w:r>
-        <w:t>Untitled.ipynb</w:t>
-      </w:r>
-      <w:proofErr w:type="spellEnd"/>
-      <w:r>
-        <w:t xml:space="preserve">, </w:t>
-      </w:r>
-      <w:proofErr w:type="gramStart"/>
-      <w:r>
-        <w:t>cell[</w:t>
-      </w:r>
-      <w:proofErr w:type="gramEnd"/>
+        <w:t>Code for this section is found in Untitled.ipynb, cell[</w:t>
+      </w:r>
       <w:r>
         <w:t>2</w:t>
       </w:r>
       <w:r>
         <w:t xml:space="preserve">] : </w:t>
       </w:r>
-      <w:proofErr w:type="spellStart"/>
       <w:r>
         <w:t>windowed_lane_finder</w:t>
       </w:r>
-      <w:proofErr w:type="spellEnd"/>
       <w:r>
         <w:t xml:space="preserve"> function</w:t>
       </w:r>
@@ -1154,91 +939,52 @@
     </w:p>
     <w:p>
       <w:r>
-        <w:t xml:space="preserve">A pixel to </w:t>
-      </w:r>
-      <w:proofErr w:type="gramStart"/>
-      <w:r>
-        <w:t>meters</w:t>
-      </w:r>
-      <w:proofErr w:type="gramEnd"/>
-      <w:r>
-        <w:t xml:space="preserve"> assumption is made based on information given in the class videos</w:t>
-      </w:r>
-    </w:p>
-    <w:p/>
-    <w:p>
-      <w:proofErr w:type="spellStart"/>
-      <w:r>
-        <w:t>ym_per_pix</w:t>
-      </w:r>
-      <w:proofErr w:type="spellEnd"/>
-      <w:r>
-        <w:t xml:space="preserve"> = 30/720 # meters per pixel in y dimension</w:t>
+        <w:t>A pixel to meters assumption is made based on information given in the class videos</w:t>
+      </w:r>
+    </w:p>
+    <w:p/>
+    <w:p>
+      <w:r>
+        <w:t>ym_per_pix = 30/720 # meters per pixel in y dimension</w:t>
+      </w:r>
+    </w:p>
+    <w:p>
+      <w:r>
+        <w:t xml:space="preserve"> xm_per_pix = 3.7/700 # meters per pixel in x dimension</w:t>
+      </w:r>
+    </w:p>
+    <w:p/>
+    <w:p>
+      <w:r>
+        <w:t xml:space="preserve">Curvature of the road is calculated using the lane line equation, but by converting the pixel curvature to real world curvature. </w:t>
+      </w:r>
+    </w:p>
+    <w:p>
+      <w:r>
+        <w:t>Lines 153 to 163, cell[2] calculates the curvature</w:t>
+      </w:r>
+    </w:p>
+    <w:p/>
+    <w:p>
+      <w:r>
+        <w:t>Vehicle position is approximated by assuming that the camera is at the center of the car and the deviation from the center of the lane gives the car’s deviation from the center of the lane lines</w:t>
       </w:r>
     </w:p>
     <w:p>
       <w:r>
         <w:t xml:space="preserve"> </w:t>
       </w:r>
-      <w:proofErr w:type="spellStart"/>
-      <w:r>
-        <w:t>xm_per_pix</w:t>
-      </w:r>
-      <w:proofErr w:type="spellEnd"/>
-      <w:r>
-        <w:t xml:space="preserve"> = 3.7/700 # meters per pixel in x dimension</w:t>
-      </w:r>
-    </w:p>
-    <w:p/>
-    <w:p>
-      <w:r>
-        <w:t xml:space="preserve">Curvature of the road is calculated using the lane line equation, but by converting the pixel curvature to real world curvature. </w:t>
-      </w:r>
-    </w:p>
-    <w:p>
-      <w:r>
-        <w:t xml:space="preserve">Lines 153 to 163, </w:t>
-      </w:r>
-      <w:proofErr w:type="gramStart"/>
+    </w:p>
+    <w:p>
+      <w:r>
+        <w:t xml:space="preserve">Lines </w:t>
+      </w:r>
+      <w:r>
+        <w:t xml:space="preserve">166 to 183 </w:t>
+      </w:r>
       <w:r>
         <w:t>cell[</w:t>
       </w:r>
-      <w:proofErr w:type="gramEnd"/>
-      <w:r>
-        <w:t>2] calculates the curvature</w:t>
-      </w:r>
-    </w:p>
-    <w:p/>
-    <w:p>
-      <w:r>
-        <w:t xml:space="preserve">Vehicle position is approximated by </w:t>
-      </w:r>
-      <w:proofErr w:type="gramStart"/>
-      <w:r>
-        <w:t>assuming that</w:t>
-      </w:r>
-      <w:proofErr w:type="gramEnd"/>
-      <w:r>
-        <w:t xml:space="preserve"> the camera is at the center of the car and the deviation from the center of the lane gives the car’s deviation from the center of the lane lines</w:t>
-      </w:r>
-    </w:p>
-    <w:p>
-      <w:r>
-        <w:t xml:space="preserve"> </w:t>
-      </w:r>
-    </w:p>
-    <w:p>
-      <w:r>
-        <w:t xml:space="preserve">Lines </w:t>
-      </w:r>
-      <w:r>
-        <w:t xml:space="preserve">166 to 183 </w:t>
-      </w:r>
-      <w:proofErr w:type="gramStart"/>
-      <w:r>
-        <w:t>cell[</w:t>
-      </w:r>
-      <w:proofErr w:type="gramEnd"/>
       <w:r>
         <w:t>2</w:t>
       </w:r>
@@ -1260,30 +1006,22 @@
     </w:p>
     <w:p>
       <w:r>
-        <w:t xml:space="preserve">The detected lane lines are warped back with inverse perspective transform and written back to the original image. Lines 346 – </w:t>
-      </w:r>
-      <w:proofErr w:type="gramStart"/>
-      <w:r>
-        <w:t>352 ,</w:t>
-      </w:r>
-      <w:proofErr w:type="gramEnd"/>
-      <w:r>
-        <w:t xml:space="preserve"> cell[2] does this.</w:t>
-      </w:r>
-    </w:p>
-    <w:p/>
-    <w:p>
-      <w:r>
-        <w:t xml:space="preserve">The radius of curvature of the left and right lanes, as well as the positional information of the car are written onto the image as well.  Lines 354-357, </w:t>
-      </w:r>
-      <w:proofErr w:type="gramStart"/>
-      <w:r>
-        <w:t>cell[</w:t>
-      </w:r>
-      <w:proofErr w:type="gramEnd"/>
-      <w:r>
-        <w:t>2]</w:t>
-      </w:r>
+        <w:t>The detected lane lines are warped back with inverse perspective transform and written back to the original image. Lines 346 – 352 , cell[2] does this.</w:t>
+      </w:r>
+    </w:p>
+    <w:p/>
+    <w:p>
+      <w:r>
+        <w:t>The radius of curvature of the left and right lanes, as well as the positional information of the car are written onto the image as well.  Lines 354-357, cell[2]</w:t>
+      </w:r>
+    </w:p>
+    <w:p/>
+    <w:p>
+      <w:r>
+        <w:t>The project video can be found in advanced_lane_lines.mp4</w:t>
+      </w:r>
+      <w:bookmarkStart w:id="0" w:name="_GoBack"/>
+      <w:bookmarkEnd w:id="0"/>
     </w:p>
     <w:p/>
     <w:p/>
@@ -1377,21 +1115,8 @@
       </w:r>
     </w:p>
     <w:p>
-      <w:proofErr w:type="gramStart"/>
-      <w:r>
-        <w:t>Cell[</w:t>
-      </w:r>
-      <w:proofErr w:type="gramEnd"/>
-      <w:r>
-        <w:t xml:space="preserve">2], </w:t>
-      </w:r>
-      <w:proofErr w:type="spellStart"/>
-      <w:r>
-        <w:t>region_of_interest</w:t>
-      </w:r>
-      <w:proofErr w:type="spellEnd"/>
-      <w:r>
-        <w:t xml:space="preserve"> function (line 280)</w:t>
+      <w:r>
+        <w:t>Cell[2], region_of_interest function (line 280)</w:t>
       </w:r>
     </w:p>
     <w:p/>
@@ -1405,43 +1130,17 @@
     </w:p>
     <w:p>
       <w:r>
-        <w:t xml:space="preserve">If also added a sanity check to ensure that a calculated line isn’t very different from the most previously calculated line. I do this by calculating the Euclidean distance between the </w:t>
-      </w:r>
-      <w:proofErr w:type="gramStart"/>
-      <w:r>
-        <w:t>two line</w:t>
-      </w:r>
-      <w:proofErr w:type="gramEnd"/>
-      <w:r>
-        <w:t xml:space="preserve"> equations. If they are very far off, I re-use the most recent good lane line.</w:t>
-      </w:r>
-    </w:p>
-    <w:p>
-      <w:proofErr w:type="gramStart"/>
-      <w:r>
-        <w:t>Cell[</w:t>
-      </w:r>
-      <w:proofErr w:type="gramEnd"/>
-      <w:r>
-        <w:t xml:space="preserve">2]: </w:t>
-      </w:r>
-      <w:proofErr w:type="spellStart"/>
-      <w:r>
-        <w:t>similiarity</w:t>
-      </w:r>
-      <w:proofErr w:type="spellEnd"/>
-      <w:r>
-        <w:t xml:space="preserve"> function calculates the Euclidean distance. </w:t>
-      </w:r>
-    </w:p>
-    <w:p>
-      <w:proofErr w:type="gramStart"/>
-      <w:r>
-        <w:t>Cell[</w:t>
-      </w:r>
-      <w:proofErr w:type="gramEnd"/>
-      <w:r>
-        <w:t>2]: lines 138 to 148 does sanity checks</w:t>
+        <w:t>If also added a sanity check to ensure that a calculated line isn’t very different from the most previously calculated line. I do this by calculating the Euclidean distance between the two line equations. If they are very far off, I re-use the most recent good lane line.</w:t>
+      </w:r>
+    </w:p>
+    <w:p>
+      <w:r>
+        <w:t xml:space="preserve">Cell[2]: similiarity function calculates the Euclidean distance. </w:t>
+      </w:r>
+    </w:p>
+    <w:p>
+      <w:r>
+        <w:t>Cell[2]: lines 138 to 148 does sanity checks</w:t>
       </w:r>
     </w:p>
     <w:p>
@@ -1485,31 +1184,7 @@
         </w:numPr>
       </w:pPr>
       <w:r>
-        <w:t xml:space="preserve">Perspective transform took in hard-coded </w:t>
-      </w:r>
-      <w:proofErr w:type="spellStart"/>
-      <w:r>
-        <w:t>cor</w:t>
-      </w:r>
-      <w:proofErr w:type="spellEnd"/>
-      <w:r>
-        <w:t xml:space="preserve">-ordinates. Instead, choosing the </w:t>
-      </w:r>
-      <w:proofErr w:type="spellStart"/>
-      <w:r>
-        <w:t>src</w:t>
-      </w:r>
-      <w:proofErr w:type="spellEnd"/>
-      <w:r>
-        <w:t xml:space="preserve"> and </w:t>
-      </w:r>
-      <w:proofErr w:type="spellStart"/>
-      <w:r>
-        <w:t>dst</w:t>
-      </w:r>
-      <w:proofErr w:type="spellEnd"/>
-      <w:r>
-        <w:t xml:space="preserve"> points should be made programmatically, so that it works for any resolution</w:t>
+        <w:t>Perspective transform took in hard-coded cor-ordinates. Instead, choosing the src and dst points should be made programmatically, so that it works for any resolution</w:t>
       </w:r>
     </w:p>
     <w:p/>

</xml_diff>